<commit_message>
start vm script added
</commit_message>
<xml_diff>
--- a/Untitled 1.docx
+++ b/Untitled 1.docx
@@ -121,14 +121,7 @@
           <w:ilvl w:val="0"/>
           <w:numId w:val="1"/>
         </w:numPr>
-        <w:rPr>
-          <w:b w:val="false"/>
-          <w:b w:val="false"/>
-          <w:bCs w:val="false"/>
-          <w:sz w:val="28"/>
-          <w:szCs w:val="28"/>
-          <w:u w:val="none"/>
-        </w:rPr>
+        <w:rPr/>
       </w:pPr>
       <w:r>
         <w:rPr>
@@ -139,6 +132,27 @@
           <w:u w:val="none"/>
         </w:rPr>
         <w:t>I have dockerised an angular application and pushed it to my docker hub</w:t>
+      </w:r>
+    </w:p>
+    <w:p>
+      <w:pPr>
+        <w:pStyle w:val="Normal"/>
+        <w:numPr>
+          <w:ilvl w:val="0"/>
+          <w:numId w:val="0"/>
+        </w:numPr>
+        <w:ind w:left="720" w:hanging="0"/>
+        <w:rPr>
+          <w:b w:val="false"/>
+          <w:b w:val="false"/>
+          <w:bCs w:val="false"/>
+          <w:sz w:val="28"/>
+          <w:szCs w:val="28"/>
+          <w:u w:val="none"/>
+        </w:rPr>
+      </w:pPr>
+      <w:r>
+        <w:rPr/>
       </w:r>
     </w:p>
     <w:p>
@@ -629,7 +643,7 @@
       <w:r>
         <w:rPr/>
         <w:drawing>
-          <wp:anchor behindDoc="0" distT="0" distB="0" distL="0" distR="0" simplePos="0" locked="0" layoutInCell="1" allowOverlap="1" relativeHeight="4">
+          <wp:anchor behindDoc="0" distT="0" distB="0" distL="0" distR="0" simplePos="0" locked="0" layoutInCell="1" allowOverlap="1" relativeHeight="8">
             <wp:simplePos x="0" y="0"/>
             <wp:positionH relativeFrom="column">
               <wp:posOffset>-803275</wp:posOffset>
@@ -717,28 +731,6 @@
           <w:szCs w:val="28"/>
           <w:u w:val="none"/>
         </w:rPr>
-      </w:r>
-    </w:p>
-    <w:p>
-      <w:pPr>
-        <w:pStyle w:val="Normal"/>
-        <w:rPr>
-          <w:b w:val="false"/>
-          <w:b w:val="false"/>
-          <w:bCs w:val="false"/>
-          <w:sz w:val="28"/>
-          <w:szCs w:val="28"/>
-          <w:u w:val="none"/>
-        </w:rPr>
-      </w:pPr>
-      <w:r>
-        <w:rPr>
-          <w:b w:val="false"/>
-          <w:bCs w:val="false"/>
-          <w:sz w:val="28"/>
-          <w:szCs w:val="28"/>
-          <w:u w:val="none"/>
-        </w:rPr>
         <w:t>2. Git Commands:</w:t>
       </w:r>
     </w:p>
@@ -856,7 +848,7 @@
       <w:r>
         <w:rPr/>
         <w:drawing>
-          <wp:anchor behindDoc="0" distT="0" distB="0" distL="0" distR="0" simplePos="0" locked="0" layoutInCell="1" allowOverlap="1" relativeHeight="7">
+          <wp:anchor behindDoc="0" distT="0" distB="0" distL="0" distR="0" simplePos="0" locked="0" layoutInCell="1" allowOverlap="1" relativeHeight="6">
             <wp:simplePos x="0" y="0"/>
             <wp:positionH relativeFrom="column">
               <wp:posOffset>-803275</wp:posOffset>
@@ -940,14 +932,44 @@
         </w:rPr>
       </w:pPr>
       <w:r>
+        <w:rPr>
+          <w:b w:val="false"/>
+          <w:bCs w:val="false"/>
+          <w:sz w:val="28"/>
+          <w:szCs w:val="28"/>
+          <w:u w:val="none"/>
+        </w:rPr>
+        <w:t xml:space="preserve">git status, checkout </w:t>
+      </w:r>
+    </w:p>
+    <w:p>
+      <w:pPr>
+        <w:pStyle w:val="Normal"/>
+        <w:rPr>
+          <w:b w:val="false"/>
+          <w:b w:val="false"/>
+          <w:bCs w:val="false"/>
+          <w:sz w:val="28"/>
+          <w:szCs w:val="28"/>
+          <w:u w:val="none"/>
+        </w:rPr>
+      </w:pPr>
+      <w:r>
+        <w:rPr>
+          <w:b w:val="false"/>
+          <w:bCs w:val="false"/>
+          <w:sz w:val="28"/>
+          <w:szCs w:val="28"/>
+          <w:u w:val="none"/>
+        </w:rPr>
         <w:drawing>
-          <wp:anchor behindDoc="0" distT="0" distB="0" distL="0" distR="0" simplePos="0" locked="0" layoutInCell="1" allowOverlap="1" relativeHeight="8">
+          <wp:anchor behindDoc="0" distT="0" distB="0" distL="0" distR="0" simplePos="0" locked="0" layoutInCell="1" allowOverlap="1" relativeHeight="9">
             <wp:simplePos x="0" y="0"/>
             <wp:positionH relativeFrom="column">
-              <wp:posOffset>-553720</wp:posOffset>
+              <wp:posOffset>-441325</wp:posOffset>
             </wp:positionH>
             <wp:positionV relativeFrom="paragraph">
-              <wp:posOffset>1794510</wp:posOffset>
+              <wp:posOffset>85725</wp:posOffset>
             </wp:positionV>
             <wp:extent cx="7114540" cy="3999230"/>
             <wp:effectExtent l="0" t="0" r="0" b="0"/>
@@ -986,39 +1008,6 @@
           </wp:anchor>
         </w:drawing>
       </w:r>
-      <w:r>
-        <w:rPr>
-          <w:b w:val="false"/>
-          <w:bCs w:val="false"/>
-          <w:sz w:val="28"/>
-          <w:szCs w:val="28"/>
-          <w:u w:val="none"/>
-        </w:rPr>
-        <w:t xml:space="preserve">git status, checkout </w:t>
-      </w:r>
-    </w:p>
-    <w:p>
-      <w:pPr>
-        <w:pStyle w:val="Normal"/>
-        <w:rPr>
-          <w:b w:val="false"/>
-          <w:b w:val="false"/>
-          <w:bCs w:val="false"/>
-          <w:sz w:val="28"/>
-          <w:szCs w:val="28"/>
-          <w:u w:val="none"/>
-        </w:rPr>
-      </w:pPr>
-      <w:r>
-        <w:rPr>
-          <w:b w:val="false"/>
-          <w:bCs w:val="false"/>
-          <w:sz w:val="28"/>
-          <w:szCs w:val="28"/>
-          <w:u w:val="none"/>
-        </w:rPr>
-        <w:t>3. Powershell Scripting:</w:t>
-      </w:r>
     </w:p>
     <w:p>
       <w:pPr>
@@ -1047,88 +1036,48 @@
         <w:pStyle w:val="Normal"/>
         <w:numPr>
           <w:ilvl w:val="0"/>
-          <w:numId w:val="3"/>
+          <w:numId w:val="4"/>
         </w:numPr>
-        <w:rPr>
-          <w:b w:val="false"/>
-          <w:b w:val="false"/>
-          <w:bCs w:val="false"/>
-          <w:sz w:val="28"/>
-          <w:szCs w:val="28"/>
-          <w:u w:val="none"/>
-        </w:rPr>
-      </w:pPr>
-      <w:r>
-        <w:rPr>
-          <w:b w:val="false"/>
-          <w:bCs w:val="false"/>
-          <w:sz w:val="28"/>
-          <w:szCs w:val="28"/>
-          <w:u w:val="none"/>
-        </w:rPr>
-        <w:t>I have included all my powershell scripts in my repo</w:t>
-      </w:r>
-    </w:p>
-    <w:p>
-      <w:pPr>
-        <w:pStyle w:val="Normal"/>
-        <w:numPr>
-          <w:ilvl w:val="0"/>
-          <w:numId w:val="3"/>
-        </w:numPr>
-        <w:rPr>
-          <w:b w:val="false"/>
-          <w:b w:val="false"/>
-          <w:bCs w:val="false"/>
-          <w:sz w:val="28"/>
-          <w:szCs w:val="28"/>
-          <w:u w:val="none"/>
-        </w:rPr>
-      </w:pPr>
-      <w:r>
-        <w:rPr>
-          <w:b w:val="false"/>
-          <w:bCs w:val="false"/>
-          <w:sz w:val="28"/>
-          <w:szCs w:val="28"/>
-          <w:u w:val="none"/>
-        </w:rPr>
-        <w:t>My ps script to create a VM had run successfully</w:t>
-      </w:r>
-    </w:p>
-    <w:p>
-      <w:pPr>
-        <w:pStyle w:val="Normal"/>
-        <w:rPr>
-          <w:b w:val="false"/>
-          <w:b w:val="false"/>
-          <w:bCs w:val="false"/>
-          <w:sz w:val="28"/>
-          <w:szCs w:val="28"/>
-          <w:u w:val="none"/>
-        </w:rPr>
-      </w:pPr>
-      <w:r>
-        <w:rPr>
-          <w:b w:val="false"/>
-          <w:bCs w:val="false"/>
-          <w:sz w:val="28"/>
-          <w:szCs w:val="28"/>
-          <w:u w:val="none"/>
-        </w:rPr>
+        <w:rPr/>
+      </w:pPr>
+      <w:r>
+        <w:rPr>
+          <w:b w:val="false"/>
+          <w:bCs w:val="false"/>
+          <w:sz w:val="28"/>
+          <w:szCs w:val="28"/>
+          <w:u w:val="none"/>
+        </w:rPr>
+        <w:t>git merge</w:t>
+      </w:r>
+    </w:p>
+    <w:p>
+      <w:pPr>
+        <w:pStyle w:val="Normal"/>
+        <w:rPr>
+          <w:b w:val="false"/>
+          <w:b w:val="false"/>
+          <w:bCs w:val="false"/>
+          <w:sz w:val="28"/>
+          <w:szCs w:val="28"/>
+          <w:u w:val="none"/>
+        </w:rPr>
+      </w:pPr>
+      <w:r>
+        <w:rPr/>
         <w:drawing>
-          <wp:anchor behindDoc="0" distT="0" distB="0" distL="0" distR="0" simplePos="0" locked="0" layoutInCell="1" allowOverlap="1" relativeHeight="5">
+          <wp:anchor behindDoc="0" distT="0" distB="0" distL="0" distR="0" simplePos="0" locked="0" layoutInCell="1" allowOverlap="1" relativeHeight="7">
             <wp:simplePos x="0" y="0"/>
             <wp:positionH relativeFrom="column">
-              <wp:posOffset>-688975</wp:posOffset>
+              <wp:posOffset>-615315</wp:posOffset>
             </wp:positionH>
             <wp:positionV relativeFrom="paragraph">
-              <wp:posOffset>127000</wp:posOffset>
+              <wp:posOffset>58420</wp:posOffset>
             </wp:positionV>
-            <wp:extent cx="7380605" cy="4149090"/>
+            <wp:extent cx="7455535" cy="4191000"/>
             <wp:effectExtent l="0" t="0" r="0" b="0"/>
             <wp:wrapSquare wrapText="largest"/>
-            <wp:docPr id="6" name="Image4" descr=""/>
+            <wp:docPr id="6" name="Image8" descr=""/>
             <wp:cNvGraphicFramePr>
               <a:graphicFrameLocks xmlns:a="http://schemas.openxmlformats.org/drawingml/2006/main" noChangeAspect="1"/>
             </wp:cNvGraphicFramePr>
@@ -1136,13 +1085,194 @@
               <a:graphicData uri="http://schemas.openxmlformats.org/drawingml/2006/picture">
                 <pic:pic xmlns:pic="http://schemas.openxmlformats.org/drawingml/2006/picture">
                   <pic:nvPicPr>
-                    <pic:cNvPr id="6" name="Image4" descr=""/>
+                    <pic:cNvPr id="6" name="Image8" descr=""/>
                     <pic:cNvPicPr>
                       <a:picLocks noChangeAspect="1" noChangeArrowheads="1"/>
                     </pic:cNvPicPr>
                   </pic:nvPicPr>
                   <pic:blipFill>
                     <a:blip r:embed="rId10"/>
+                    <a:stretch>
+                      <a:fillRect/>
+                    </a:stretch>
+                  </pic:blipFill>
+                  <pic:spPr bwMode="auto">
+                    <a:xfrm>
+                      <a:off x="0" y="0"/>
+                      <a:ext cx="7455535" cy="4191000"/>
+                    </a:xfrm>
+                    <a:prstGeom prst="rect">
+                      <a:avLst/>
+                    </a:prstGeom>
+                  </pic:spPr>
+                </pic:pic>
+              </a:graphicData>
+            </a:graphic>
+          </wp:anchor>
+        </w:drawing>
+      </w:r>
+    </w:p>
+    <w:p>
+      <w:pPr>
+        <w:pStyle w:val="Normal"/>
+        <w:rPr/>
+      </w:pPr>
+      <w:r>
+        <w:rPr>
+          <w:b w:val="false"/>
+          <w:bCs w:val="false"/>
+          <w:sz w:val="28"/>
+          <w:szCs w:val="28"/>
+          <w:u w:val="none"/>
+        </w:rPr>
+        <w:t>3. Powershell Scripting:</w:t>
+      </w:r>
+    </w:p>
+    <w:p>
+      <w:pPr>
+        <w:pStyle w:val="Normal"/>
+        <w:rPr>
+          <w:b w:val="false"/>
+          <w:b w:val="false"/>
+          <w:bCs w:val="false"/>
+          <w:sz w:val="28"/>
+          <w:szCs w:val="28"/>
+          <w:u w:val="none"/>
+        </w:rPr>
+      </w:pPr>
+      <w:r>
+        <w:rPr>
+          <w:b w:val="false"/>
+          <w:bCs w:val="false"/>
+          <w:sz w:val="28"/>
+          <w:szCs w:val="28"/>
+          <w:u w:val="none"/>
+        </w:rPr>
+      </w:r>
+    </w:p>
+    <w:p>
+      <w:pPr>
+        <w:pStyle w:val="Normal"/>
+        <w:numPr>
+          <w:ilvl w:val="0"/>
+          <w:numId w:val="3"/>
+        </w:numPr>
+        <w:rPr>
+          <w:b w:val="false"/>
+          <w:b w:val="false"/>
+          <w:bCs w:val="false"/>
+          <w:sz w:val="28"/>
+          <w:szCs w:val="28"/>
+          <w:u w:val="none"/>
+        </w:rPr>
+      </w:pPr>
+      <w:r>
+        <w:rPr>
+          <w:b w:val="false"/>
+          <w:bCs w:val="false"/>
+          <w:sz w:val="28"/>
+          <w:szCs w:val="28"/>
+          <w:u w:val="none"/>
+        </w:rPr>
+        <w:t>I have included all my powershell scripts in my repo</w:t>
+      </w:r>
+    </w:p>
+    <w:p>
+      <w:pPr>
+        <w:pStyle w:val="Normal"/>
+        <w:numPr>
+          <w:ilvl w:val="0"/>
+          <w:numId w:val="3"/>
+        </w:numPr>
+        <w:rPr>
+          <w:b w:val="false"/>
+          <w:b w:val="false"/>
+          <w:bCs w:val="false"/>
+          <w:sz w:val="28"/>
+          <w:szCs w:val="28"/>
+          <w:u w:val="none"/>
+        </w:rPr>
+      </w:pPr>
+      <w:r>
+        <w:rPr>
+          <w:b w:val="false"/>
+          <w:bCs w:val="false"/>
+          <w:sz w:val="28"/>
+          <w:szCs w:val="28"/>
+          <w:u w:val="none"/>
+        </w:rPr>
+        <w:t>My ps script to create a VM had run successfully</w:t>
+      </w:r>
+    </w:p>
+    <w:p>
+      <w:pPr>
+        <w:pStyle w:val="Normal"/>
+        <w:rPr>
+          <w:b w:val="false"/>
+          <w:b w:val="false"/>
+          <w:bCs w:val="false"/>
+          <w:sz w:val="28"/>
+          <w:szCs w:val="28"/>
+          <w:u w:val="none"/>
+        </w:rPr>
+      </w:pPr>
+      <w:r>
+        <w:rPr>
+          <w:b w:val="false"/>
+          <w:bCs w:val="false"/>
+          <w:sz w:val="28"/>
+          <w:szCs w:val="28"/>
+          <w:u w:val="none"/>
+        </w:rPr>
+      </w:r>
+    </w:p>
+    <w:p>
+      <w:pPr>
+        <w:pStyle w:val="Normal"/>
+        <w:rPr>
+          <w:b w:val="false"/>
+          <w:b w:val="false"/>
+          <w:bCs w:val="false"/>
+          <w:sz w:val="28"/>
+          <w:szCs w:val="28"/>
+          <w:u w:val="none"/>
+        </w:rPr>
+      </w:pPr>
+      <w:r>
+        <w:rPr>
+          <w:b w:val="false"/>
+          <w:bCs w:val="false"/>
+          <w:sz w:val="28"/>
+          <w:szCs w:val="28"/>
+          <w:u w:val="none"/>
+        </w:rPr>
+        <w:drawing>
+          <wp:anchor behindDoc="0" distT="0" distB="0" distL="0" distR="0" simplePos="0" locked="0" layoutInCell="1" allowOverlap="1" relativeHeight="4">
+            <wp:simplePos x="0" y="0"/>
+            <wp:positionH relativeFrom="column">
+              <wp:posOffset>-540385</wp:posOffset>
+            </wp:positionH>
+            <wp:positionV relativeFrom="paragraph">
+              <wp:posOffset>132715</wp:posOffset>
+            </wp:positionV>
+            <wp:extent cx="7380605" cy="4149090"/>
+            <wp:effectExtent l="0" t="0" r="0" b="0"/>
+            <wp:wrapSquare wrapText="largest"/>
+            <wp:docPr id="7" name="Image4" descr=""/>
+            <wp:cNvGraphicFramePr>
+              <a:graphicFrameLocks xmlns:a="http://schemas.openxmlformats.org/drawingml/2006/main" noChangeAspect="1"/>
+            </wp:cNvGraphicFramePr>
+            <a:graphic xmlns:a="http://schemas.openxmlformats.org/drawingml/2006/main">
+              <a:graphicData uri="http://schemas.openxmlformats.org/drawingml/2006/picture">
+                <pic:pic xmlns:pic="http://schemas.openxmlformats.org/drawingml/2006/picture">
+                  <pic:nvPicPr>
+                    <pic:cNvPr id="7" name="Image4" descr=""/>
+                    <pic:cNvPicPr>
+                      <a:picLocks noChangeAspect="1" noChangeArrowheads="1"/>
+                    </pic:cNvPicPr>
+                  </pic:nvPicPr>
+                  <pic:blipFill>
+                    <a:blip r:embed="rId11"/>
                     <a:stretch>
                       <a:fillRect/>
                     </a:stretch>
@@ -1161,19 +1291,87 @@
             </a:graphic>
           </wp:anchor>
         </w:drawing>
+      </w:r>
+    </w:p>
+    <w:p>
+      <w:pPr>
+        <w:pStyle w:val="Normal"/>
+        <w:rPr>
+          <w:b w:val="false"/>
+          <w:b w:val="false"/>
+          <w:bCs w:val="false"/>
+          <w:sz w:val="28"/>
+          <w:szCs w:val="28"/>
+          <w:u w:val="none"/>
+        </w:rPr>
+      </w:pPr>
+      <w:r>
+        <w:rPr>
+          <w:b w:val="false"/>
+          <w:bCs w:val="false"/>
+          <w:sz w:val="28"/>
+          <w:szCs w:val="28"/>
+          <w:u w:val="none"/>
+        </w:rPr>
+      </w:r>
+    </w:p>
+    <w:p>
+      <w:pPr>
+        <w:pStyle w:val="Normal"/>
+        <w:rPr>
+          <w:b w:val="false"/>
+          <w:b w:val="false"/>
+          <w:bCs w:val="false"/>
+          <w:sz w:val="28"/>
+          <w:szCs w:val="28"/>
+          <w:u w:val="none"/>
+        </w:rPr>
+      </w:pPr>
+      <w:r>
+        <w:rPr>
+          <w:b w:val="false"/>
+          <w:bCs w:val="false"/>
+          <w:sz w:val="28"/>
+          <w:szCs w:val="28"/>
+          <w:u w:val="none"/>
+        </w:rPr>
+      </w:r>
+    </w:p>
+    <w:p>
+      <w:pPr>
+        <w:pStyle w:val="Normal"/>
+        <w:rPr/>
+      </w:pPr>
+      <w:r>
+        <w:rPr/>
+      </w:r>
+    </w:p>
+    <w:p>
+      <w:pPr>
+        <w:pStyle w:val="Normal"/>
+        <w:numPr>
+          <w:ilvl w:val="0"/>
+          <w:numId w:val="3"/>
+        </w:numPr>
+        <w:rPr>
+          <w:sz w:val="28"/>
+          <w:szCs w:val="28"/>
+        </w:rPr>
+      </w:pPr>
+      <w:r>
         <w:drawing>
-          <wp:anchor behindDoc="0" distT="0" distB="0" distL="0" distR="0" simplePos="0" locked="0" layoutInCell="1" allowOverlap="1" relativeHeight="6">
+          <wp:anchor behindDoc="0" distT="0" distB="0" distL="0" distR="0" simplePos="0" locked="0" layoutInCell="1" allowOverlap="1" relativeHeight="5">
             <wp:simplePos x="0" y="0"/>
             <wp:positionH relativeFrom="column">
-              <wp:posOffset>-607060</wp:posOffset>
+              <wp:posOffset>-779780</wp:posOffset>
             </wp:positionH>
             <wp:positionV relativeFrom="paragraph">
-              <wp:posOffset>4361815</wp:posOffset>
+              <wp:posOffset>112395</wp:posOffset>
             </wp:positionV>
-            <wp:extent cx="7134860" cy="4011295"/>
+            <wp:extent cx="7390765" cy="4155440"/>
             <wp:effectExtent l="0" t="0" r="0" b="0"/>
             <wp:wrapSquare wrapText="largest"/>
-            <wp:docPr id="7" name="Image5" descr=""/>
+            <wp:docPr id="8" name="Image5" descr=""/>
             <wp:cNvGraphicFramePr>
               <a:graphicFrameLocks xmlns:a="http://schemas.openxmlformats.org/drawingml/2006/main" noChangeAspect="1"/>
             </wp:cNvGraphicFramePr>
@@ -1181,13 +1379,13 @@
               <a:graphicData uri="http://schemas.openxmlformats.org/drawingml/2006/picture">
                 <pic:pic xmlns:pic="http://schemas.openxmlformats.org/drawingml/2006/picture">
                   <pic:nvPicPr>
-                    <pic:cNvPr id="7" name="Image5" descr=""/>
+                    <pic:cNvPr id="8" name="Image5" descr=""/>
                     <pic:cNvPicPr>
                       <a:picLocks noChangeAspect="1" noChangeArrowheads="1"/>
                     </pic:cNvPicPr>
                   </pic:nvPicPr>
                   <pic:blipFill>
-                    <a:blip r:embed="rId11"/>
+                    <a:blip r:embed="rId12"/>
                     <a:stretch>
                       <a:fillRect/>
                     </a:stretch>
@@ -1195,7 +1393,7 @@
                   <pic:spPr bwMode="auto">
                     <a:xfrm>
                       <a:off x="0" y="0"/>
-                      <a:ext cx="7134860" cy="4011295"/>
+                      <a:ext cx="7390765" cy="4155440"/>
                     </a:xfrm>
                     <a:prstGeom prst="rect">
                       <a:avLst/>
@@ -1207,115 +1405,19 @@
           </wp:anchor>
         </w:drawing>
       </w:r>
-    </w:p>
-    <w:p>
-      <w:pPr>
-        <w:pStyle w:val="Normal"/>
-        <w:rPr>
-          <w:b w:val="false"/>
-          <w:b w:val="false"/>
-          <w:bCs w:val="false"/>
-          <w:sz w:val="28"/>
-          <w:szCs w:val="28"/>
-          <w:u w:val="none"/>
-        </w:rPr>
-      </w:pPr>
-      <w:r>
-        <w:rPr>
-          <w:b w:val="false"/>
-          <w:bCs w:val="false"/>
-          <w:sz w:val="28"/>
-          <w:szCs w:val="28"/>
-          <w:u w:val="none"/>
-        </w:rPr>
-      </w:r>
-    </w:p>
-    <w:p>
-      <w:pPr>
-        <w:pStyle w:val="Normal"/>
-        <w:rPr>
-          <w:b w:val="false"/>
-          <w:b w:val="false"/>
-          <w:bCs w:val="false"/>
-          <w:sz w:val="28"/>
-          <w:szCs w:val="28"/>
-          <w:u w:val="none"/>
-        </w:rPr>
-      </w:pPr>
-      <w:r>
-        <w:rPr>
-          <w:b w:val="false"/>
-          <w:bCs w:val="false"/>
-          <w:sz w:val="28"/>
-          <w:szCs w:val="28"/>
-          <w:u w:val="none"/>
-        </w:rPr>
-      </w:r>
-    </w:p>
-    <w:p>
-      <w:pPr>
-        <w:pStyle w:val="Normal"/>
-        <w:rPr>
-          <w:b w:val="false"/>
-          <w:b w:val="false"/>
-          <w:bCs w:val="false"/>
-          <w:sz w:val="28"/>
-          <w:szCs w:val="28"/>
-          <w:u w:val="none"/>
-        </w:rPr>
-      </w:pPr>
-      <w:r>
-        <w:rPr>
-          <w:b w:val="false"/>
-          <w:bCs w:val="false"/>
-          <w:sz w:val="28"/>
-          <w:szCs w:val="28"/>
-          <w:u w:val="none"/>
-        </w:rPr>
-      </w:r>
-    </w:p>
-    <w:p>
-      <w:pPr>
-        <w:pStyle w:val="Normal"/>
-        <w:rPr>
-          <w:b w:val="false"/>
-          <w:b w:val="false"/>
-          <w:bCs w:val="false"/>
-          <w:sz w:val="28"/>
-          <w:szCs w:val="28"/>
-          <w:u w:val="none"/>
-        </w:rPr>
-      </w:pPr>
-      <w:r>
-        <w:rPr>
-          <w:b w:val="false"/>
-          <w:bCs w:val="false"/>
-          <w:sz w:val="28"/>
-          <w:szCs w:val="28"/>
-          <w:u w:val="none"/>
-        </w:rPr>
-      </w:r>
-    </w:p>
-    <w:p>
-      <w:pPr>
-        <w:pStyle w:val="Normal"/>
-        <w:rPr>
-          <w:b w:val="false"/>
-          <w:b w:val="false"/>
-          <w:bCs w:val="false"/>
-          <w:sz w:val="28"/>
-          <w:szCs w:val="28"/>
-          <w:u w:val="none"/>
-        </w:rPr>
-      </w:pPr>
-      <w:r>
-        <w:rPr>
-          <w:b w:val="false"/>
-          <w:bCs w:val="false"/>
-          <w:sz w:val="28"/>
-          <w:szCs w:val="28"/>
-          <w:u w:val="none"/>
-        </w:rPr>
+      <w:r>
+        <w:rPr>
+          <w:sz w:val="28"/>
+          <w:szCs w:val="28"/>
+        </w:rPr>
+        <w:t>T</w:t>
+      </w:r>
+      <w:r>
+        <w:rPr>
+          <w:sz w:val="28"/>
+          <w:szCs w:val="28"/>
+        </w:rPr>
+        <w:t xml:space="preserve">he VM is created </w:t>
       </w:r>
     </w:p>
     <w:p>
@@ -1325,6 +1427,43 @@
       </w:pPr>
       <w:r>
         <w:rPr/>
+      </w:r>
+    </w:p>
+    <w:p>
+      <w:pPr>
+        <w:pStyle w:val="Normal"/>
+        <w:rPr/>
+      </w:pPr>
+      <w:r>
+        <w:rPr/>
+      </w:r>
+    </w:p>
+    <w:p>
+      <w:pPr>
+        <w:pStyle w:val="Normal"/>
+        <w:rPr/>
+      </w:pPr>
+      <w:r>
+        <w:rPr/>
+      </w:r>
+    </w:p>
+    <w:p>
+      <w:pPr>
+        <w:pStyle w:val="Normal"/>
+        <w:numPr>
+          <w:ilvl w:val="0"/>
+          <w:numId w:val="3"/>
+        </w:numPr>
+        <w:rPr>
+          <w:sz w:val="28"/>
+          <w:szCs w:val="28"/>
+        </w:rPr>
+      </w:pPr>
+      <w:r>
+        <w:rPr>
+          <w:sz w:val="28"/>
+          <w:szCs w:val="28"/>
+        </w:rPr>
       </w:r>
     </w:p>
     <w:sectPr>

</xml_diff>

<commit_message>
copy to vm added
</commit_message>
<xml_diff>
--- a/Untitled 1.docx
+++ b/Untitled 1.docx
@@ -714,25 +714,31 @@
     <w:p>
       <w:pPr>
         <w:pStyle w:val="Normal"/>
-        <w:rPr>
-          <w:b w:val="false"/>
-          <w:b w:val="false"/>
-          <w:bCs w:val="false"/>
-          <w:sz w:val="28"/>
-          <w:szCs w:val="28"/>
-          <w:u w:val="none"/>
-        </w:rPr>
-      </w:pPr>
-      <w:r>
-        <w:rPr>
-          <w:b w:val="false"/>
-          <w:bCs w:val="false"/>
-          <w:sz w:val="28"/>
-          <w:szCs w:val="28"/>
-          <w:u w:val="none"/>
-        </w:rPr>
-        <w:t>2. Git Commands:</w:t>
-      </w:r>
+        <w:rPr/>
+      </w:pPr>
+      <w:r>
+        <w:rPr>
+          <w:b w:val="false"/>
+          <w:bCs w:val="false"/>
+          <w:sz w:val="28"/>
+          <w:szCs w:val="28"/>
+          <w:u w:val="none"/>
+        </w:rPr>
+        <w:t xml:space="preserve">2. Git Commands: </w:t>
+      </w:r>
+      <w:hyperlink r:id="rId8">
+        <w:r>
+          <w:rPr>
+            <w:rStyle w:val="InternetLink"/>
+            <w:b w:val="false"/>
+            <w:bCs w:val="false"/>
+            <w:sz w:val="28"/>
+            <w:szCs w:val="28"/>
+            <w:u w:val="none"/>
+          </w:rPr>
+          <w:t>https://github.com/govindvtra/Azure-Milestone-1</w:t>
+        </w:r>
+      </w:hyperlink>
     </w:p>
     <w:p>
       <w:pPr>
@@ -873,7 +879,7 @@
                     </pic:cNvPicPr>
                   </pic:nvPicPr>
                   <pic:blipFill>
-                    <a:blip r:embed="rId8"/>
+                    <a:blip r:embed="rId9"/>
                     <a:stretch>
                       <a:fillRect/>
                     </a:stretch>
@@ -988,7 +994,7 @@
                     </pic:cNvPicPr>
                   </pic:nvPicPr>
                   <pic:blipFill>
-                    <a:blip r:embed="rId9"/>
+                    <a:blip r:embed="rId10"/>
                     <a:stretch>
                       <a:fillRect/>
                     </a:stretch>
@@ -1091,7 +1097,7 @@
                     </pic:cNvPicPr>
                   </pic:nvPicPr>
                   <pic:blipFill>
-                    <a:blip r:embed="rId10"/>
+                    <a:blip r:embed="rId11"/>
                     <a:stretch>
                       <a:fillRect/>
                     </a:stretch>
@@ -1125,8 +1131,21 @@
           <w:szCs w:val="28"/>
           <w:u w:val="none"/>
         </w:rPr>
-        <w:t>3. Powershell Scripting:</w:t>
-      </w:r>
+        <w:t xml:space="preserve">3. Powershell Scripting: </w:t>
+      </w:r>
+      <w:hyperlink r:id="rId12">
+        <w:r>
+          <w:rPr>
+            <w:rStyle w:val="InternetLink"/>
+            <w:b w:val="false"/>
+            <w:bCs w:val="false"/>
+            <w:sz w:val="28"/>
+            <w:szCs w:val="28"/>
+            <w:u w:val="none"/>
+          </w:rPr>
+          <w:t>https://github.com/govindvtra/Azure-Milestone-1</w:t>
+        </w:r>
+      </w:hyperlink>
     </w:p>
     <w:p>
       <w:pPr>
@@ -1272,7 +1291,7 @@
                     </pic:cNvPicPr>
                   </pic:nvPicPr>
                   <pic:blipFill>
-                    <a:blip r:embed="rId11"/>
+                    <a:blip r:embed="rId13"/>
                     <a:stretch>
                       <a:fillRect/>
                     </a:stretch>
@@ -1385,7 +1404,7 @@
                     </pic:cNvPicPr>
                   </pic:nvPicPr>
                   <pic:blipFill>
-                    <a:blip r:embed="rId12"/>
+                    <a:blip r:embed="rId14"/>
                     <a:stretch>
                       <a:fillRect/>
                     </a:stretch>
@@ -1441,29 +1460,227 @@
     <w:p>
       <w:pPr>
         <w:pStyle w:val="Normal"/>
-        <w:rPr/>
-      </w:pPr>
-      <w:r>
-        <w:rPr/>
-      </w:r>
-    </w:p>
-    <w:p>
-      <w:pPr>
-        <w:pStyle w:val="Normal"/>
         <w:numPr>
           <w:ilvl w:val="0"/>
           <w:numId w:val="3"/>
         </w:numPr>
-        <w:rPr>
-          <w:sz w:val="28"/>
-          <w:szCs w:val="28"/>
-        </w:rPr>
-      </w:pPr>
-      <w:r>
-        <w:rPr>
-          <w:sz w:val="28"/>
-          <w:szCs w:val="28"/>
-        </w:rPr>
+        <w:rPr/>
+      </w:pPr>
+      <w:r>
+        <w:rPr>
+          <w:sz w:val="28"/>
+          <w:szCs w:val="28"/>
+        </w:rPr>
+        <w:t xml:space="preserve">PS script to start and stop vm are added to repo </w:t>
+      </w:r>
+      <w:hyperlink r:id="rId15">
+        <w:bookmarkStart w:id="0" w:name="__DdeLink__31_1619117695"/>
+        <w:bookmarkEnd w:id="0"/>
+        <w:r>
+          <w:rPr>
+            <w:rStyle w:val="InternetLink"/>
+          </w:rPr>
+          <w:t>https://github.com/govindvtra/Azure-Milestone-1</w:t>
+        </w:r>
+      </w:hyperlink>
+    </w:p>
+    <w:p>
+      <w:pPr>
+        <w:pStyle w:val="Normal"/>
+        <w:numPr>
+          <w:ilvl w:val="0"/>
+          <w:numId w:val="3"/>
+        </w:numPr>
+        <w:rPr>
+          <w:sz w:val="28"/>
+          <w:szCs w:val="28"/>
+        </w:rPr>
+      </w:pPr>
+      <w:r>
+        <w:rPr>
+          <w:sz w:val="28"/>
+          <w:szCs w:val="28"/>
+        </w:rPr>
+        <w:t>PS Script to copy artifaacts to vm:</w:t>
+      </w:r>
+    </w:p>
+    <w:p>
+      <w:pPr>
+        <w:pStyle w:val="Normal"/>
+        <w:numPr>
+          <w:ilvl w:val="1"/>
+          <w:numId w:val="3"/>
+        </w:numPr>
+        <w:rPr>
+          <w:sz w:val="28"/>
+          <w:szCs w:val="28"/>
+        </w:rPr>
+      </w:pPr>
+      <w:r>
+        <w:rPr>
+          <w:sz w:val="28"/>
+          <w:szCs w:val="28"/>
+        </w:rPr>
+        <w:t>I used public repo artifacts repo and added windows-chrome artifact to the</w:t>
+      </w:r>
+    </w:p>
+    <w:p>
+      <w:pPr>
+        <w:pStyle w:val="Normal"/>
+        <w:numPr>
+          <w:ilvl w:val="0"/>
+          <w:numId w:val="0"/>
+        </w:numPr>
+        <w:ind w:left="1080" w:hanging="0"/>
+        <w:rPr>
+          <w:sz w:val="28"/>
+          <w:szCs w:val="28"/>
+        </w:rPr>
+      </w:pPr>
+      <w:r>
+        <w:drawing>
+          <wp:anchor behindDoc="0" distT="0" distB="0" distL="0" distR="0" simplePos="0" locked="0" layoutInCell="1" allowOverlap="1" relativeHeight="10">
+            <wp:simplePos x="0" y="0"/>
+            <wp:positionH relativeFrom="column">
+              <wp:posOffset>-584835</wp:posOffset>
+            </wp:positionH>
+            <wp:positionV relativeFrom="paragraph">
+              <wp:posOffset>345440</wp:posOffset>
+            </wp:positionV>
+            <wp:extent cx="7337425" cy="3515360"/>
+            <wp:effectExtent l="0" t="0" r="0" b="0"/>
+            <wp:wrapSquare wrapText="largest"/>
+            <wp:docPr id="9" name="Image9" descr=""/>
+            <wp:cNvGraphicFramePr>
+              <a:graphicFrameLocks xmlns:a="http://schemas.openxmlformats.org/drawingml/2006/main" noChangeAspect="1"/>
+            </wp:cNvGraphicFramePr>
+            <a:graphic xmlns:a="http://schemas.openxmlformats.org/drawingml/2006/main">
+              <a:graphicData uri="http://schemas.openxmlformats.org/drawingml/2006/picture">
+                <pic:pic xmlns:pic="http://schemas.openxmlformats.org/drawingml/2006/picture">
+                  <pic:nvPicPr>
+                    <pic:cNvPr id="9" name="Image9" descr=""/>
+                    <pic:cNvPicPr>
+                      <a:picLocks noChangeAspect="1" noChangeArrowheads="1"/>
+                    </pic:cNvPicPr>
+                  </pic:nvPicPr>
+                  <pic:blipFill>
+                    <a:blip r:embed="rId16"/>
+                    <a:srcRect l="3959" t="2022" r="1787" b="17623"/>
+                    <a:stretch>
+                      <a:fillRect/>
+                    </a:stretch>
+                  </pic:blipFill>
+                  <pic:spPr bwMode="auto">
+                    <a:xfrm>
+                      <a:off x="0" y="0"/>
+                      <a:ext cx="7337425" cy="3515360"/>
+                    </a:xfrm>
+                    <a:prstGeom prst="rect">
+                      <a:avLst/>
+                    </a:prstGeom>
+                  </pic:spPr>
+                </pic:pic>
+              </a:graphicData>
+            </a:graphic>
+          </wp:anchor>
+        </w:drawing>
+      </w:r>
+      <w:r>
+        <w:rPr>
+          <w:sz w:val="28"/>
+          <w:szCs w:val="28"/>
+        </w:rPr>
+        <w:t>VM.</w:t>
+      </w:r>
+    </w:p>
+    <w:p>
+      <w:pPr>
+        <w:pStyle w:val="Normal"/>
+        <w:rPr>
+          <w:sz w:val="28"/>
+          <w:szCs w:val="28"/>
+        </w:rPr>
+      </w:pPr>
+      <w:r>
+        <w:rPr>
+          <w:sz w:val="28"/>
+          <w:szCs w:val="28"/>
+        </w:rPr>
+      </w:r>
+    </w:p>
+    <w:p>
+      <w:pPr>
+        <w:pStyle w:val="Normal"/>
+        <w:rPr>
+          <w:sz w:val="28"/>
+          <w:szCs w:val="28"/>
+        </w:rPr>
+      </w:pPr>
+      <w:r>
+        <w:rPr>
+          <w:sz w:val="28"/>
+          <w:szCs w:val="28"/>
+        </w:rPr>
+      </w:r>
+    </w:p>
+    <w:p>
+      <w:pPr>
+        <w:pStyle w:val="Normal"/>
+        <w:rPr>
+          <w:sz w:val="28"/>
+          <w:szCs w:val="28"/>
+        </w:rPr>
+      </w:pPr>
+      <w:r>
+        <w:rPr>
+          <w:sz w:val="28"/>
+          <w:szCs w:val="28"/>
+        </w:rPr>
+        <w:drawing>
+          <wp:anchor behindDoc="0" distT="0" distB="0" distL="0" distR="0" simplePos="0" locked="0" layoutInCell="1" allowOverlap="1" relativeHeight="11">
+            <wp:simplePos x="0" y="0"/>
+            <wp:positionH relativeFrom="column">
+              <wp:align>center</wp:align>
+            </wp:positionH>
+            <wp:positionV relativeFrom="paragraph">
+              <wp:posOffset>635</wp:posOffset>
+            </wp:positionV>
+            <wp:extent cx="7122160" cy="4003675"/>
+            <wp:effectExtent l="0" t="0" r="0" b="0"/>
+            <wp:wrapSquare wrapText="largest"/>
+            <wp:docPr id="10" name="Image10" descr=""/>
+            <wp:cNvGraphicFramePr>
+              <a:graphicFrameLocks xmlns:a="http://schemas.openxmlformats.org/drawingml/2006/main" noChangeAspect="1"/>
+            </wp:cNvGraphicFramePr>
+            <a:graphic xmlns:a="http://schemas.openxmlformats.org/drawingml/2006/main">
+              <a:graphicData uri="http://schemas.openxmlformats.org/drawingml/2006/picture">
+                <pic:pic xmlns:pic="http://schemas.openxmlformats.org/drawingml/2006/picture">
+                  <pic:nvPicPr>
+                    <pic:cNvPr id="10" name="Image10" descr=""/>
+                    <pic:cNvPicPr>
+                      <a:picLocks noChangeAspect="1" noChangeArrowheads="1"/>
+                    </pic:cNvPicPr>
+                  </pic:nvPicPr>
+                  <pic:blipFill>
+                    <a:blip r:embed="rId17"/>
+                    <a:stretch>
+                      <a:fillRect/>
+                    </a:stretch>
+                  </pic:blipFill>
+                  <pic:spPr bwMode="auto">
+                    <a:xfrm>
+                      <a:off x="0" y="0"/>
+                      <a:ext cx="7122160" cy="4003675"/>
+                    </a:xfrm>
+                    <a:prstGeom prst="rect">
+                      <a:avLst/>
+                    </a:prstGeom>
+                  </pic:spPr>
+                </pic:pic>
+              </a:graphicData>
+            </a:graphic>
+          </wp:anchor>
+        </w:drawing>
       </w:r>
     </w:p>
     <w:sectPr>

</xml_diff>